<commit_message>
Modify Xpath Homework file buoi 11
</commit_message>
<xml_diff>
--- a/XpathHomeWork_Day 11.docx
+++ b/XpathHomeWork_Day 11.docx
@@ -1256,7 +1256,7 @@
                 <w:sz w:val="26"/>
                 <w:szCs w:val="26"/>
               </w:rPr>
-              <w:t>//span[contains(text(),'Select a Country')]/parent::a</w:t>
+              <w:t>//span[contains(text(),'Select a Country')]//ancestor::div/preceding-sibling::select</w:t>
             </w:r>
           </w:p>
         </w:tc>
@@ -1352,7 +1352,7 @@
                 <w:sz w:val="26"/>
                 <w:szCs w:val="26"/>
               </w:rPr>
-              <w:t>//span[contains(text(),'Select a Category')]/parent::a</w:t>
+              <w:t>//span[contains(text(),'Select a Category')]//ancestor::div/preceding-sibling::select</w:t>
             </w:r>
           </w:p>
         </w:tc>
@@ -1447,7 +1447,19 @@
                 <w:sz w:val="26"/>
                 <w:szCs w:val="26"/>
               </w:rPr>
-              <w:t>//div[contains(text(),'Select State')]/parent::div//input</w:t>
+              <w:t>//div[contains</w:t>
+            </w:r>
+            <w:bookmarkStart w:id="0" w:name="_GoBack"/>
+            <w:bookmarkEnd w:id="0"/>
+            <w:r>
+              <w:rPr>
+                <w:rFonts w:hint="default"/>
+                <w:b w:val="0"/>
+                <w:bCs/>
+                <w:sz w:val="26"/>
+                <w:szCs w:val="26"/>
+              </w:rPr>
+              <w:t>(text(),'Select State')]/parent::div//input</w:t>
             </w:r>
           </w:p>
         </w:tc>
@@ -1480,8 +1492,6 @@
           <w:szCs w:val="26"/>
         </w:rPr>
       </w:pPr>
-      <w:bookmarkStart w:id="0" w:name="_GoBack"/>
-      <w:bookmarkEnd w:id="0"/>
     </w:p>
     <w:sectPr>
       <w:pgSz w:w="12240" w:h="15840"/>
@@ -1640,7 +1650,7 @@
     <w:lsdException w:uiPriority="99" w:name="Body Text Indent 3"/>
     <w:lsdException w:uiPriority="99" w:name="Block Text"/>
     <w:lsdException w:qFormat="1" w:uiPriority="99" w:semiHidden="0" w:name="Hyperlink"/>
-    <w:lsdException w:uiPriority="99" w:name="FollowedHyperlink"/>
+    <w:lsdException w:qFormat="1" w:uiPriority="99" w:name="FollowedHyperlink"/>
     <w:lsdException w:qFormat="1" w:unhideWhenUsed="0" w:uiPriority="22" w:semiHidden="0" w:name="Strong"/>
     <w:lsdException w:qFormat="1" w:unhideWhenUsed="0" w:uiPriority="20" w:semiHidden="0" w:name="Emphasis"/>
     <w:lsdException w:uiPriority="99" w:name="Document Map"/>
@@ -1657,7 +1667,7 @@
     <w:lsdException w:uiPriority="99" w:name="HTML Sample"/>
     <w:lsdException w:uiPriority="99" w:name="HTML Typewriter"/>
     <w:lsdException w:uiPriority="99" w:name="HTML Variable"/>
-    <w:lsdException w:uiPriority="99" w:name="Normal Table"/>
+    <w:lsdException w:qFormat="1" w:uiPriority="99" w:name="Normal Table"/>
     <w:lsdException w:uiPriority="99" w:name="annotation subject"/>
     <w:lsdException w:uiPriority="99" w:name="Table Simple 1"/>
     <w:lsdException w:uiPriority="99" w:name="Table Simple 2"/>
@@ -1851,6 +1861,7 @@
     <w:name w:val="Normal Table"/>
     <w:semiHidden/>
     <w:unhideWhenUsed/>
+    <w:qFormat/>
     <w:uiPriority w:val="99"/>
     <w:tblPr>
       <w:tblCellMar>
@@ -1866,6 +1877,7 @@
     <w:basedOn w:val="3"/>
     <w:semiHidden/>
     <w:unhideWhenUsed/>
+    <w:qFormat/>
     <w:uiPriority w:val="99"/>
     <w:rPr>
       <w:color w:val="954F72" w:themeColor="followedHyperlink"/>

</xml_diff>